<commit_message>
Add Data into AppStartupRunner
</commit_message>
<xml_diff>
--- a/Dokumentation-ueK223.docx
+++ b/Dokumentation-ueK223.docx
@@ -29,12 +29,21 @@
         </w:sdtPr>
         <w:sdtEndPr/>
         <w:sdtContent>
+          <w:proofErr w:type="spellStart"/>
           <w:r>
             <w:rPr>
               <w:sz w:val="36"/>
               <w:szCs w:val="36"/>
             </w:rPr>
-            <w:t>ueK 223</w:t>
+            <w:t>ueK</w:t>
+          </w:r>
+          <w:proofErr w:type="spellEnd"/>
+          <w:r>
+            <w:rPr>
+              <w:sz w:val="36"/>
+              <w:szCs w:val="36"/>
+            </w:rPr>
+            <w:t xml:space="preserve"> 223</w:t>
           </w:r>
         </w:sdtContent>
       </w:sdt>
@@ -2264,11 +2273,19 @@
         </w:rPr>
         <w:t xml:space="preserve">dient der Dokumentation des </w:t>
       </w:r>
+      <w:proofErr w:type="spellStart"/>
       <w:r>
         <w:rPr>
           <w:rFonts w:cs="Arial"/>
         </w:rPr>
-        <w:t>ueK’s 223</w:t>
+        <w:t>ueK’s</w:t>
+      </w:r>
+      <w:proofErr w:type="spellEnd"/>
+      <w:r>
+        <w:rPr>
+          <w:rFonts w:cs="Arial"/>
+        </w:rPr>
+        <w:t xml:space="preserve"> 223</w:t>
       </w:r>
       <w:r>
         <w:rPr>
@@ -2319,7 +2336,15 @@
         <w:t xml:space="preserve">Unser Auftrag war es </w:t>
       </w:r>
       <w:r>
-        <w:t>für einen Kunden (Lehrer) eine Datenbank zu planen, dokumentieren, umzusetzen und testen. In der Datenbank sollen fortgeschrittene Datenbankobjekte (StoredProcedure, Events, Triggers) verwendet werden.</w:t>
+        <w:t>für einen Kunden (Lehrer) eine Datenbank zu planen, dokumentieren, umzusetzen und testen. In der Datenbank sollen fortgeschrittene Datenbankobjekte (</w:t>
+      </w:r>
+      <w:proofErr w:type="spellStart"/>
+      <w:r>
+        <w:t>StoredProcedure</w:t>
+      </w:r>
+      <w:proofErr w:type="spellEnd"/>
+      <w:r>
+        <w:t>, Events, Triggers) verwendet werden.</w:t>
       </w:r>
       <w:r>
         <w:t xml:space="preserve"> Die Aufgabenstellung sieht nicht vor Werkzeuge zur </w:t>
@@ -2404,14 +2429,27 @@
       <w:r>
         <w:t xml:space="preserve">Tabelle </w:t>
       </w:r>
-      <w:fldSimple w:instr=" SEQ Tabelle \* ARABIC ">
-        <w:r>
-          <w:rPr>
-            <w:noProof/>
-          </w:rPr>
-          <w:t>1</w:t>
-        </w:r>
-      </w:fldSimple>
+      <w:r>
+        <w:fldChar w:fldCharType="begin"/>
+      </w:r>
+      <w:r>
+        <w:instrText xml:space="preserve"> SEQ Tabelle \* ARABIC </w:instrText>
+      </w:r>
+      <w:r>
+        <w:fldChar w:fldCharType="separate"/>
+      </w:r>
+      <w:r>
+        <w:rPr>
+          <w:noProof/>
+        </w:rPr>
+        <w:t>1</w:t>
+      </w:r>
+      <w:r>
+        <w:rPr>
+          <w:noProof/>
+        </w:rPr>
+        <w:fldChar w:fldCharType="end"/>
+      </w:r>
       <w:r>
         <w:t>: Naming Convention</w:t>
       </w:r>
@@ -2457,9 +2495,11 @@
             <w:tcW w:w="1990" w:type="dxa"/>
           </w:tcPr>
           <w:p>
+            <w:proofErr w:type="spellStart"/>
             <w:r>
               <w:t>Git-Commits</w:t>
             </w:r>
+            <w:proofErr w:type="spellEnd"/>
           </w:p>
         </w:tc>
         <w:tc>
@@ -2494,8 +2534,16 @@
               <w:rPr>
                 <w:lang w:val="en-US"/>
               </w:rPr>
-              <w:t>, Refactor</w:t>
+              <w:t xml:space="preserve">, </w:t>
             </w:r>
+            <w:proofErr w:type="gramStart"/>
+            <w:r>
+              <w:rPr>
+                <w:lang w:val="en-US"/>
+              </w:rPr>
+              <w:t>Refactor</w:t>
+            </w:r>
+            <w:proofErr w:type="gramEnd"/>
             <w:r>
               <w:rPr>
                 <w:lang w:val="en-US"/>
@@ -2507,6 +2555,12 @@
                 <w:lang w:val="en-US"/>
               </w:rPr>
               <w:t xml:space="preserve"> [Description]</w:t>
+            </w:r>
+            <w:r>
+              <w:rPr>
+                <w:lang w:val="en-US"/>
+              </w:rPr>
+              <w:t xml:space="preserve"> [Optional&lt;Changed File&gt;]</w:t>
             </w:r>
           </w:p>
         </w:tc>
@@ -2536,7 +2590,49 @@
               <w:rPr>
                 <w:lang w:val="en-US"/>
               </w:rPr>
-              <w:t>Lower Case und mit ‘_’ getrennt (my_name)</w:t>
+              <w:t xml:space="preserve">Lower Case und </w:t>
+            </w:r>
+            <w:proofErr w:type="spellStart"/>
+            <w:r>
+              <w:rPr>
+                <w:lang w:val="en-US"/>
+              </w:rPr>
+              <w:t>mit</w:t>
+            </w:r>
+            <w:proofErr w:type="spellEnd"/>
+            <w:r>
+              <w:rPr>
+                <w:lang w:val="en-US"/>
+              </w:rPr>
+              <w:t xml:space="preserve"> ‘_’ </w:t>
+            </w:r>
+            <w:proofErr w:type="spellStart"/>
+            <w:r>
+              <w:rPr>
+                <w:lang w:val="en-US"/>
+              </w:rPr>
+              <w:t>getrennt</w:t>
+            </w:r>
+            <w:proofErr w:type="spellEnd"/>
+            <w:r>
+              <w:rPr>
+                <w:lang w:val="en-US"/>
+              </w:rPr>
+              <w:t xml:space="preserve"> (</w:t>
+            </w:r>
+            <w:proofErr w:type="spellStart"/>
+            <w:r>
+              <w:rPr>
+                <w:lang w:val="en-US"/>
+              </w:rPr>
+              <w:t>my_name</w:t>
+            </w:r>
+            <w:proofErr w:type="spellEnd"/>
+            <w:r>
+              <w:rPr>
+                <w:lang w:val="en-US"/>
+              </w:rPr>
+              <w:t>)</w:t>
             </w:r>
           </w:p>
         </w:tc>
@@ -2603,10 +2699,12 @@
         <w:pStyle w:val="berschrift1"/>
       </w:pPr>
       <w:bookmarkStart w:id="38" w:name="_Toc94603457"/>
+      <w:proofErr w:type="spellStart"/>
       <w:r>
         <w:t>Testing</w:t>
       </w:r>
       <w:bookmarkEnd w:id="38"/>
+      <w:proofErr w:type="spellEnd"/>
     </w:p>
     <w:p>
       <w:pPr>
@@ -2617,16 +2715,37 @@
       <w:r>
         <w:t xml:space="preserve">Tabelle </w:t>
       </w:r>
-      <w:fldSimple w:instr=" SEQ Tabelle \* ARABIC ">
-        <w:r>
-          <w:rPr>
-            <w:noProof/>
-          </w:rPr>
-          <w:t>2</w:t>
-        </w:r>
-      </w:fldSimple>
       <w:r>
-        <w:t>: Testing - Datenbankimport</w:t>
+        <w:fldChar w:fldCharType="begin"/>
+      </w:r>
+      <w:r>
+        <w:instrText xml:space="preserve"> SEQ Tabelle \* ARABIC </w:instrText>
+      </w:r>
+      <w:r>
+        <w:fldChar w:fldCharType="separate"/>
+      </w:r>
+      <w:r>
+        <w:rPr>
+          <w:noProof/>
+        </w:rPr>
+        <w:t>2</w:t>
+      </w:r>
+      <w:r>
+        <w:rPr>
+          <w:noProof/>
+        </w:rPr>
+        <w:fldChar w:fldCharType="end"/>
+      </w:r>
+      <w:r>
+        <w:t xml:space="preserve">: </w:t>
+      </w:r>
+      <w:proofErr w:type="spellStart"/>
+      <w:r>
+        <w:t>Testing</w:t>
+      </w:r>
+      <w:proofErr w:type="spellEnd"/>
+      <w:r>
+        <w:t xml:space="preserve"> - Datenbankimport</w:t>
       </w:r>
       <w:bookmarkEnd w:id="39"/>
     </w:p>
@@ -2857,8 +2976,13 @@
                 <w:lang w:val="en-US"/>
               </w:rPr>
             </w:pPr>
+            <w:proofErr w:type="spellStart"/>
             <w:r>
-              <w:t>DBeaver 21.3.3</w:t>
+              <w:t>DBeaver</w:t>
+            </w:r>
+            <w:proofErr w:type="spellEnd"/>
+            <w:r>
+              <w:t xml:space="preserve"> 21.3.3</w:t>
             </w:r>
           </w:p>
           <w:p>
@@ -2877,8 +3001,13 @@
               <w:t>-</w:t>
             </w:r>
             <w:r>
-              <w:t>Container mit MariaDB</w:t>
+              <w:t xml:space="preserve">Container mit </w:t>
             </w:r>
+            <w:proofErr w:type="spellStart"/>
+            <w:r>
+              <w:t>MariaDB</w:t>
+            </w:r>
+            <w:proofErr w:type="spellEnd"/>
           </w:p>
         </w:tc>
       </w:tr>
@@ -3529,6 +3658,7 @@
       </w:rPr>
       <w:tab/>
     </w:r>
+    <w:proofErr w:type="spellStart"/>
     <w:r>
       <w:rPr>
         <w:color w:val="808080"/>
@@ -3536,7 +3666,17 @@
         <w:szCs w:val="18"/>
         <w:lang w:val="en-US"/>
       </w:rPr>
-      <w:t xml:space="preserve">Seite </w:t>
+      <w:t>Seite</w:t>
+    </w:r>
+    <w:proofErr w:type="spellEnd"/>
+    <w:r>
+      <w:rPr>
+        <w:color w:val="808080"/>
+        <w:sz w:val="18"/>
+        <w:szCs w:val="18"/>
+        <w:lang w:val="en-US"/>
+      </w:rPr>
+      <w:t xml:space="preserve"> </w:t>
     </w:r>
     <w:r>
       <w:rPr>
@@ -3800,6 +3940,7 @@
       </w:rPr>
       <w:tab/>
     </w:r>
+    <w:proofErr w:type="spellStart"/>
     <w:r>
       <w:rPr>
         <w:color w:val="808080"/>
@@ -3807,7 +3948,17 @@
         <w:szCs w:val="18"/>
         <w:lang w:val="en-US"/>
       </w:rPr>
-      <w:t xml:space="preserve">Seite </w:t>
+      <w:t>Seite</w:t>
+    </w:r>
+    <w:proofErr w:type="spellEnd"/>
+    <w:r>
+      <w:rPr>
+        <w:color w:val="808080"/>
+        <w:sz w:val="18"/>
+        <w:szCs w:val="18"/>
+        <w:lang w:val="en-US"/>
+      </w:rPr>
+      <w:t xml:space="preserve"> </w:t>
     </w:r>
     <w:r>
       <w:rPr>
@@ -4067,6 +4218,7 @@
       </w:rPr>
       <w:tab/>
     </w:r>
+    <w:proofErr w:type="spellStart"/>
     <w:r>
       <w:rPr>
         <w:color w:val="808080"/>
@@ -4074,7 +4226,17 @@
         <w:szCs w:val="18"/>
         <w:lang w:val="en-US"/>
       </w:rPr>
-      <w:t xml:space="preserve">Seite </w:t>
+      <w:t>Seite</w:t>
+    </w:r>
+    <w:proofErr w:type="spellEnd"/>
+    <w:r>
+      <w:rPr>
+        <w:color w:val="808080"/>
+        <w:sz w:val="18"/>
+        <w:szCs w:val="18"/>
+        <w:lang w:val="en-US"/>
+      </w:rPr>
+      <w:t xml:space="preserve"> </w:t>
     </w:r>
     <w:r>
       <w:rPr>
@@ -4349,13 +4511,23 @@
       </w:sdtPr>
       <w:sdtEndPr/>
       <w:sdtContent>
+        <w:proofErr w:type="spellStart"/>
         <w:r>
           <w:rPr>
             <w:rFonts w:cs="Arial"/>
             <w:b/>
             <w:bCs/>
           </w:rPr>
-          <w:t>ueK 223</w:t>
+          <w:t>ueK</w:t>
+        </w:r>
+        <w:proofErr w:type="spellEnd"/>
+        <w:r>
+          <w:rPr>
+            <w:rFonts w:cs="Arial"/>
+            <w:b/>
+            <w:bCs/>
+          </w:rPr>
+          <w:t xml:space="preserve"> 223</w:t>
         </w:r>
       </w:sdtContent>
     </w:sdt>
@@ -4534,13 +4706,23 @@
       </w:sdtPr>
       <w:sdtEndPr/>
       <w:sdtContent>
+        <w:proofErr w:type="spellStart"/>
         <w:r>
           <w:rPr>
             <w:rFonts w:cs="Arial"/>
             <w:b/>
             <w:bCs/>
           </w:rPr>
-          <w:t>ueK 223</w:t>
+          <w:t>ueK</w:t>
+        </w:r>
+        <w:proofErr w:type="spellEnd"/>
+        <w:r>
+          <w:rPr>
+            <w:rFonts w:cs="Arial"/>
+            <w:b/>
+            <w:bCs/>
+          </w:rPr>
+          <w:t xml:space="preserve"> 223</w:t>
         </w:r>
       </w:sdtContent>
     </w:sdt>
@@ -7547,7 +7729,7 @@
     <w:sig w:usb0="E4002EFF" w:usb1="C000247B" w:usb2="00000009" w:usb3="00000000" w:csb0="000001FF" w:csb1="00000000"/>
   </w:font>
   <w:font w:name="MS Mincho">
-    <w:altName w:val="MS Mincho"/>
+    <w:altName w:val="ＭＳ 明朝"/>
     <w:panose1 w:val="02020609040205080304"/>
     <w:charset w:val="80"/>
     <w:family w:val="modern"/>
@@ -7641,6 +7823,7 @@
     <w:rsid w:val="00A30BD4"/>
     <w:rsid w:val="00BC1CDF"/>
     <w:rsid w:val="00CB7054"/>
+    <w:rsid w:val="00D2507F"/>
     <w:rsid w:val="00FB7FF0"/>
   </w:rsids>
   <m:mathPr>
@@ -8431,20 +8614,6 @@
 </file>
 
 <file path=customXml/item2.xml><?xml version="1.0" encoding="utf-8"?>
-<p:properties xmlns:p="http://schemas.microsoft.com/office/2006/metadata/properties" xmlns:xsi="http://www.w3.org/2001/XMLSchema-instance" xmlns:pc="http://schemas.microsoft.com/office/infopath/2007/PartnerControls">
-  <documentManagement>
-    <SharedWithUsers xmlns="61d04811-c0b8-477a-a861-21484e0445a0">
-      <UserInfo>
-        <DisplayName>Calisto Marcello</DisplayName>
-        <AccountId>13</AccountId>
-        <AccountType/>
-      </UserInfo>
-    </SharedWithUsers>
-  </documentManagement>
-</p:properties>
-</file>
-
-<file path=customXml/item3.xml><?xml version="1.0" encoding="utf-8"?>
 <ct:contentTypeSchema xmlns:ct="http://schemas.microsoft.com/office/2006/metadata/contentType" xmlns:ma="http://schemas.microsoft.com/office/2006/metadata/properties/metaAttributes" ct:_="" ma:_="" ma:contentTypeName="Dokument" ma:contentTypeID="0x010100F878CDD4E3F0CE42AE34B937C759F974" ma:contentTypeVersion="4" ma:contentTypeDescription="Ein neues Dokument erstellen." ma:contentTypeScope="" ma:versionID="ad3abde5509c74113b955b57a4c08504">
   <xsd:schema xmlns:xsd="http://www.w3.org/2001/XMLSchema" xmlns:xs="http://www.w3.org/2001/XMLSchema" xmlns:p="http://schemas.microsoft.com/office/2006/metadata/properties" xmlns:ns2="61d04811-c0b8-477a-a861-21484e0445a0" xmlns:ns3="ecd22704-7eb2-4d21-b2d8-9f47e698bc45" targetNamespace="http://schemas.microsoft.com/office/2006/metadata/properties" ma:root="true" ma:fieldsID="fa6d48625cec38900e9df54d7a9e9309" ns2:_="" ns3:_="">
     <xsd:import namespace="61d04811-c0b8-477a-a861-21484e0445a0"/>
@@ -8609,17 +8778,31 @@
 </ct:contentTypeSchema>
 </file>
 
+<file path=customXml/item3.xml><?xml version="1.0" encoding="utf-8"?>
+<p:properties xmlns:p="http://schemas.microsoft.com/office/2006/metadata/properties" xmlns:xsi="http://www.w3.org/2001/XMLSchema-instance" xmlns:pc="http://schemas.microsoft.com/office/infopath/2007/PartnerControls">
+  <documentManagement>
+    <SharedWithUsers xmlns="61d04811-c0b8-477a-a861-21484e0445a0">
+      <UserInfo>
+        <DisplayName>Calisto Marcello</DisplayName>
+        <AccountId>13</AccountId>
+        <AccountType/>
+      </UserInfo>
+    </SharedWithUsers>
+  </documentManagement>
+</p:properties>
+</file>
+
 <file path=customXml/item4.xml><?xml version="1.0" encoding="utf-8"?>
+<b:Sources xmlns:b="http://schemas.openxmlformats.org/officeDocument/2006/bibliography" xmlns="http://schemas.openxmlformats.org/officeDocument/2006/bibliography" SelectedStyle="\APA.XSL" StyleName="APA"/>
+</file>
+
+<file path=customXml/item5.xml><?xml version="1.0" encoding="utf-8"?>
 <?mso-contentType ?>
 <FormTemplates xmlns="http://schemas.microsoft.com/sharepoint/v3/contenttype/forms">
   <Display>DocumentLibraryForm</Display>
   <Edit>DocumentLibraryForm</Edit>
   <New>DocumentLibraryForm</New>
 </FormTemplates>
-</file>
-
-<file path=customXml/item5.xml><?xml version="1.0" encoding="utf-8"?>
-<b:Sources xmlns:b="http://schemas.openxmlformats.org/officeDocument/2006/bibliography" xmlns="http://schemas.openxmlformats.org/officeDocument/2006/bibliography" SelectedStyle="\APA.XSL" StyleName="APA"/>
 </file>
 
 <file path=customXml/itemProps1.xml><?xml version="1.0" encoding="utf-8"?>
@@ -8631,16 +8814,6 @@
 </file>
 
 <file path=customXml/itemProps2.xml><?xml version="1.0" encoding="utf-8"?>
-<ds:datastoreItem xmlns:ds="http://schemas.openxmlformats.org/officeDocument/2006/customXml" ds:itemID="{77513831-04BD-4C31-8D79-83804381B639}">
-  <ds:schemaRefs>
-    <ds:schemaRef ds:uri="http://schemas.microsoft.com/office/2006/metadata/properties"/>
-    <ds:schemaRef ds:uri="http://schemas.microsoft.com/office/infopath/2007/PartnerControls"/>
-    <ds:schemaRef ds:uri="61d04811-c0b8-477a-a861-21484e0445a0"/>
-  </ds:schemaRefs>
-</ds:datastoreItem>
-</file>
-
-<file path=customXml/itemProps3.xml><?xml version="1.0" encoding="utf-8"?>
 <ds:datastoreItem xmlns:ds="http://schemas.openxmlformats.org/officeDocument/2006/customXml" ds:itemID="{875F35C3-0F9B-4193-8192-75071D3EE792}">
   <ds:schemaRefs>
     <ds:schemaRef ds:uri="http://schemas.microsoft.com/office/2006/metadata/contentType"/>
@@ -8659,18 +8832,28 @@
 </ds:datastoreItem>
 </file>
 
+<file path=customXml/itemProps3.xml><?xml version="1.0" encoding="utf-8"?>
+<ds:datastoreItem xmlns:ds="http://schemas.openxmlformats.org/officeDocument/2006/customXml" ds:itemID="{77513831-04BD-4C31-8D79-83804381B639}">
+  <ds:schemaRefs>
+    <ds:schemaRef ds:uri="http://schemas.microsoft.com/office/2006/metadata/properties"/>
+    <ds:schemaRef ds:uri="http://schemas.microsoft.com/office/infopath/2007/PartnerControls"/>
+    <ds:schemaRef ds:uri="61d04811-c0b8-477a-a861-21484e0445a0"/>
+  </ds:schemaRefs>
+</ds:datastoreItem>
+</file>
+
 <file path=customXml/itemProps4.xml><?xml version="1.0" encoding="utf-8"?>
+<ds:datastoreItem xmlns:ds="http://schemas.openxmlformats.org/officeDocument/2006/customXml" ds:itemID="{D941590B-4536-455B-B8FE-9D81ADFF724E}">
+  <ds:schemaRefs>
+    <ds:schemaRef ds:uri="http://schemas.openxmlformats.org/officeDocument/2006/bibliography"/>
+  </ds:schemaRefs>
+</ds:datastoreItem>
+</file>
+
+<file path=customXml/itemProps5.xml><?xml version="1.0" encoding="utf-8"?>
 <ds:datastoreItem xmlns:ds="http://schemas.openxmlformats.org/officeDocument/2006/customXml" ds:itemID="{D723B1F9-6ABB-4111-ABC8-26DE2548B9EB}">
   <ds:schemaRefs>
     <ds:schemaRef ds:uri="http://schemas.microsoft.com/sharepoint/v3/contenttype/forms"/>
   </ds:schemaRefs>
 </ds:datastoreItem>
-</file>
-
-<file path=customXml/itemProps5.xml><?xml version="1.0" encoding="utf-8"?>
-<ds:datastoreItem xmlns:ds="http://schemas.openxmlformats.org/officeDocument/2006/customXml" ds:itemID="{D941590B-4536-455B-B8FE-9D81ADFF724E}">
-  <ds:schemaRefs>
-    <ds:schemaRef ds:uri="http://schemas.openxmlformats.org/officeDocument/2006/bibliography"/>
-  </ds:schemaRefs>
-</ds:datastoreItem>
 </file>
</xml_diff>